<commit_message>
added logout, app.get to profile and app.get to post and a app.post to post
</commit_message>
<xml_diff>
--- a/Group Project.docx
+++ b/Group Project.docx
@@ -1113,214 +1113,217 @@
       <w:r>
         <w:t xml:space="preserve"> Youssef</w:t>
       </w:r>
-    </w:p>
-    <w:p>
-      <w:pPr>
-        <w:pStyle w:val="Lijstalinea"/>
-        <w:numPr>
-          <w:ilvl w:val="1"/>
-          <w:numId w:val="1"/>
-        </w:numPr>
-      </w:pPr>
-      <w:r>
-        <w:t>Logout link</w:t>
-      </w:r>
-    </w:p>
-    <w:p>
-      <w:pPr>
-        <w:pStyle w:val="Lijstalinea"/>
-        <w:numPr>
-          <w:ilvl w:val="1"/>
-          <w:numId w:val="1"/>
-        </w:numPr>
-      </w:pPr>
-      <w:proofErr w:type="spellStart"/>
-      <w:r>
-        <w:t>App.get</w:t>
-      </w:r>
-      <w:proofErr w:type="spellEnd"/>
-    </w:p>
-    <w:p>
-      <w:pPr>
-        <w:pStyle w:val="Lijstalinea"/>
-        <w:numPr>
-          <w:ilvl w:val="0"/>
-          <w:numId w:val="1"/>
-        </w:numPr>
-      </w:pPr>
-      <w:r>
-        <w:t>Posts:</w:t>
-      </w:r>
-      <w:r>
-        <w:t xml:space="preserve"> Youssef</w:t>
-      </w:r>
-    </w:p>
-    <w:p>
-      <w:pPr>
-        <w:pStyle w:val="Lijstalinea"/>
-        <w:numPr>
-          <w:ilvl w:val="1"/>
-          <w:numId w:val="1"/>
-        </w:numPr>
-      </w:pPr>
-      <w:proofErr w:type="spellStart"/>
-      <w:r>
-        <w:t>App.get</w:t>
-      </w:r>
-      <w:proofErr w:type="spellEnd"/>
-    </w:p>
-    <w:p>
-      <w:pPr>
-        <w:pStyle w:val="Lijstalinea"/>
-        <w:numPr>
-          <w:ilvl w:val="1"/>
-          <w:numId w:val="1"/>
-        </w:numPr>
-      </w:pPr>
-      <w:proofErr w:type="spellStart"/>
-      <w:r>
-        <w:t>App.post</w:t>
-      </w:r>
-      <w:proofErr w:type="spellEnd"/>
-    </w:p>
-    <w:p>
-      <w:pPr>
-        <w:pStyle w:val="Lijstalinea"/>
-        <w:numPr>
-          <w:ilvl w:val="1"/>
-          <w:numId w:val="1"/>
-        </w:numPr>
-      </w:pPr>
-      <w:r>
-        <w:t>Form</w:t>
-      </w:r>
-    </w:p>
-    <w:p>
-      <w:pPr>
-        <w:pStyle w:val="Lijstalinea"/>
-        <w:numPr>
-          <w:ilvl w:val="1"/>
-          <w:numId w:val="1"/>
-        </w:numPr>
-      </w:pPr>
-      <w:r>
-        <w:t>Posts pug</w:t>
-      </w:r>
-    </w:p>
-    <w:p>
-      <w:r>
-        <w:t>Model:</w:t>
-      </w:r>
-    </w:p>
-    <w:p>
-      <w:pPr>
-        <w:pStyle w:val="Lijstalinea"/>
-        <w:numPr>
-          <w:ilvl w:val="0"/>
-          <w:numId w:val="1"/>
-        </w:numPr>
-      </w:pPr>
-      <w:r>
-        <w:t>Tables:</w:t>
-      </w:r>
-    </w:p>
-    <w:p>
-      <w:pPr>
-        <w:pStyle w:val="Lijstalinea"/>
-        <w:numPr>
-          <w:ilvl w:val="1"/>
-          <w:numId w:val="1"/>
-        </w:numPr>
-      </w:pPr>
-      <w:r>
-        <w:t>Users</w:t>
-      </w:r>
-    </w:p>
-    <w:p>
-      <w:pPr>
-        <w:pStyle w:val="Lijstalinea"/>
-        <w:numPr>
-          <w:ilvl w:val="1"/>
-          <w:numId w:val="1"/>
-        </w:numPr>
-      </w:pPr>
-      <w:r>
-        <w:t>Posts</w:t>
-      </w:r>
-    </w:p>
-    <w:p>
-      <w:pPr>
-        <w:pStyle w:val="Lijstalinea"/>
-        <w:numPr>
-          <w:ilvl w:val="1"/>
-          <w:numId w:val="1"/>
-        </w:numPr>
-      </w:pPr>
-      <w:r>
-        <w:t>Matches</w:t>
-      </w:r>
-    </w:p>
-    <w:p>
-      <w:pPr>
-        <w:pStyle w:val="Lijstalinea"/>
-        <w:numPr>
-          <w:ilvl w:val="0"/>
-          <w:numId w:val="1"/>
-        </w:numPr>
-      </w:pPr>
-      <w:r>
-        <w:t>Relations:</w:t>
-      </w:r>
-    </w:p>
-    <w:p>
-      <w:pPr>
-        <w:pStyle w:val="Lijstalinea"/>
-        <w:numPr>
-          <w:ilvl w:val="1"/>
-          <w:numId w:val="1"/>
-        </w:numPr>
-      </w:pPr>
-      <w:r>
-        <w:t>User has many posts</w:t>
-      </w:r>
-    </w:p>
-    <w:p>
-      <w:pPr>
-        <w:pStyle w:val="Lijstalinea"/>
-        <w:numPr>
-          <w:ilvl w:val="1"/>
-          <w:numId w:val="1"/>
-        </w:numPr>
-      </w:pPr>
-      <w:r>
-        <w:t>Post belongs to User</w:t>
-      </w:r>
-    </w:p>
-    <w:p>
-      <w:pPr>
-        <w:pStyle w:val="Lijstalinea"/>
-        <w:numPr>
-          <w:ilvl w:val="1"/>
-          <w:numId w:val="1"/>
-        </w:numPr>
-      </w:pPr>
-      <w:r>
-        <w:t>User has many Matches</w:t>
-      </w:r>
-    </w:p>
-    <w:p>
-      <w:pPr>
-        <w:pStyle w:val="Lijstalinea"/>
-        <w:numPr>
-          <w:ilvl w:val="1"/>
-          <w:numId w:val="1"/>
-        </w:numPr>
-      </w:pPr>
-      <w:r>
-        <w:t>Matches has many Users</w:t>
-      </w:r>
       <w:bookmarkStart w:id="0" w:name="_GoBack"/>
       <w:bookmarkEnd w:id="0"/>
+    </w:p>
+    <w:p>
+      <w:pPr>
+        <w:pStyle w:val="Lijstalinea"/>
+        <w:numPr>
+          <w:ilvl w:val="1"/>
+          <w:numId w:val="1"/>
+        </w:numPr>
+      </w:pPr>
+      <w:r>
+        <w:t>Logout link</w:t>
+      </w:r>
+    </w:p>
+    <w:p>
+      <w:pPr>
+        <w:pStyle w:val="Lijstalinea"/>
+        <w:numPr>
+          <w:ilvl w:val="1"/>
+          <w:numId w:val="1"/>
+        </w:numPr>
+      </w:pPr>
+      <w:proofErr w:type="spellStart"/>
+      <w:r>
+        <w:t>App.get</w:t>
+      </w:r>
+      <w:proofErr w:type="spellEnd"/>
+    </w:p>
+    <w:p>
+      <w:pPr>
+        <w:pStyle w:val="Lijstalinea"/>
+        <w:numPr>
+          <w:ilvl w:val="0"/>
+          <w:numId w:val="1"/>
+        </w:numPr>
+      </w:pPr>
+      <w:r>
+        <w:t>Events</w:t>
+      </w:r>
+      <w:r>
+        <w:t>:</w:t>
+      </w:r>
+      <w:r>
+        <w:t xml:space="preserve"> Youssef</w:t>
+      </w:r>
+    </w:p>
+    <w:p>
+      <w:pPr>
+        <w:pStyle w:val="Lijstalinea"/>
+        <w:numPr>
+          <w:ilvl w:val="1"/>
+          <w:numId w:val="1"/>
+        </w:numPr>
+      </w:pPr>
+      <w:proofErr w:type="spellStart"/>
+      <w:r>
+        <w:t>App.get</w:t>
+      </w:r>
+      <w:proofErr w:type="spellEnd"/>
+    </w:p>
+    <w:p>
+      <w:pPr>
+        <w:pStyle w:val="Lijstalinea"/>
+        <w:numPr>
+          <w:ilvl w:val="1"/>
+          <w:numId w:val="1"/>
+        </w:numPr>
+      </w:pPr>
+      <w:proofErr w:type="spellStart"/>
+      <w:r>
+        <w:t>App.post</w:t>
+      </w:r>
+      <w:proofErr w:type="spellEnd"/>
+    </w:p>
+    <w:p>
+      <w:pPr>
+        <w:pStyle w:val="Lijstalinea"/>
+        <w:numPr>
+          <w:ilvl w:val="1"/>
+          <w:numId w:val="1"/>
+        </w:numPr>
+      </w:pPr>
+      <w:r>
+        <w:t>Form</w:t>
+      </w:r>
+    </w:p>
+    <w:p>
+      <w:pPr>
+        <w:pStyle w:val="Lijstalinea"/>
+        <w:numPr>
+          <w:ilvl w:val="1"/>
+          <w:numId w:val="1"/>
+        </w:numPr>
+      </w:pPr>
+      <w:r>
+        <w:t>Posts pug</w:t>
+      </w:r>
+    </w:p>
+    <w:p>
+      <w:r>
+        <w:t>Model:</w:t>
+      </w:r>
+    </w:p>
+    <w:p>
+      <w:pPr>
+        <w:pStyle w:val="Lijstalinea"/>
+        <w:numPr>
+          <w:ilvl w:val="0"/>
+          <w:numId w:val="1"/>
+        </w:numPr>
+      </w:pPr>
+      <w:r>
+        <w:t>Tables:</w:t>
+      </w:r>
+    </w:p>
+    <w:p>
+      <w:pPr>
+        <w:pStyle w:val="Lijstalinea"/>
+        <w:numPr>
+          <w:ilvl w:val="1"/>
+          <w:numId w:val="1"/>
+        </w:numPr>
+      </w:pPr>
+      <w:r>
+        <w:t>Users</w:t>
+      </w:r>
+    </w:p>
+    <w:p>
+      <w:pPr>
+        <w:pStyle w:val="Lijstalinea"/>
+        <w:numPr>
+          <w:ilvl w:val="1"/>
+          <w:numId w:val="1"/>
+        </w:numPr>
+      </w:pPr>
+      <w:r>
+        <w:t>Posts</w:t>
+      </w:r>
+    </w:p>
+    <w:p>
+      <w:pPr>
+        <w:pStyle w:val="Lijstalinea"/>
+        <w:numPr>
+          <w:ilvl w:val="1"/>
+          <w:numId w:val="1"/>
+        </w:numPr>
+      </w:pPr>
+      <w:r>
+        <w:t>Matches</w:t>
+      </w:r>
+    </w:p>
+    <w:p>
+      <w:pPr>
+        <w:pStyle w:val="Lijstalinea"/>
+        <w:numPr>
+          <w:ilvl w:val="0"/>
+          <w:numId w:val="1"/>
+        </w:numPr>
+      </w:pPr>
+      <w:r>
+        <w:t>Relations:</w:t>
+      </w:r>
+    </w:p>
+    <w:p>
+      <w:pPr>
+        <w:pStyle w:val="Lijstalinea"/>
+        <w:numPr>
+          <w:ilvl w:val="1"/>
+          <w:numId w:val="1"/>
+        </w:numPr>
+      </w:pPr>
+      <w:r>
+        <w:t>User has many posts</w:t>
+      </w:r>
+    </w:p>
+    <w:p>
+      <w:pPr>
+        <w:pStyle w:val="Lijstalinea"/>
+        <w:numPr>
+          <w:ilvl w:val="1"/>
+          <w:numId w:val="1"/>
+        </w:numPr>
+      </w:pPr>
+      <w:r>
+        <w:t>Post belongs to User</w:t>
+      </w:r>
+    </w:p>
+    <w:p>
+      <w:pPr>
+        <w:pStyle w:val="Lijstalinea"/>
+        <w:numPr>
+          <w:ilvl w:val="1"/>
+          <w:numId w:val="1"/>
+        </w:numPr>
+      </w:pPr>
+      <w:r>
+        <w:t>User has many Matches</w:t>
+      </w:r>
+    </w:p>
+    <w:p>
+      <w:pPr>
+        <w:pStyle w:val="Lijstalinea"/>
+        <w:numPr>
+          <w:ilvl w:val="1"/>
+          <w:numId w:val="1"/>
+        </w:numPr>
+      </w:pPr>
+      <w:r>
+        <w:t>Matches has many Users</w:t>
+      </w:r>
     </w:p>
     <w:sectPr>
       <w:pgSz w:w="12240" w:h="15840"/>

</xml_diff>

<commit_message>
fixed index and register
</commit_message>
<xml_diff>
--- a/Group Project.docx
+++ b/Group Project.docx
@@ -736,7 +736,12 @@
     </w:p>
     <w:p>
       <w:r>
-        <w:t>- Google Maps API</w:t>
+        <w:t xml:space="preserve">- Google Maps </w:t>
+      </w:r>
+      <w:bookmarkStart w:id="0" w:name="_GoBack"/>
+      <w:bookmarkEnd w:id="0"/>
+      <w:r>
+        <w:t>API</w:t>
       </w:r>
     </w:p>
     <w:p>
@@ -751,15 +756,13 @@
     </w:p>
     <w:p>
       <w:r>
-        <w:t xml:space="preserve">- </w:t>
-      </w:r>
-      <w:proofErr w:type="spellStart"/>
-      <w:r>
-        <w:t>afterevent</w:t>
-      </w:r>
-      <w:proofErr w:type="spellEnd"/>
-      <w:r>
-        <w:t xml:space="preserve"> forum/private messaging</w:t>
+        <w:t>- after</w:t>
+      </w:r>
+      <w:r>
+        <w:t xml:space="preserve"> </w:t>
+      </w:r>
+      <w:r>
+        <w:t>event forum/private messaging</w:t>
       </w:r>
     </w:p>
     <w:p>
@@ -1113,8 +1116,6 @@
       <w:r>
         <w:t xml:space="preserve"> Youssef</w:t>
       </w:r>
-      <w:bookmarkStart w:id="0" w:name="_GoBack"/>
-      <w:bookmarkEnd w:id="0"/>
     </w:p>
     <w:p>
       <w:pPr>

</xml_diff>